<commit_message>
Added notes for prac3
</commit_message>
<xml_diff>
--- a/practicals/prac3/notes/Practical_three.docx
+++ b/practicals/prac3/notes/Practical_three.docx
@@ -171,8 +171,1055 @@
         <w:t xml:space="preserve"> for this course will be carried out on the Universities ARCUS-B computer. To understand how </w:t>
       </w:r>
       <w:r>
-        <w:t>to use ARCUS-B see the ARCUS-B</w:t>
-      </w:r>
+        <w:t>to use ARCUS-B see the slides from lecture 3</w:t>
+      </w:r>
+      <w:r>
+        <w:t xml:space="preserve">. As a reminder log in using </w:t>
+      </w:r>
+      <w:proofErr w:type="spellStart"/>
+      <w:proofErr w:type="gramStart"/>
+      <w:r>
+        <w:t>ssh</w:t>
+      </w:r>
+      <w:proofErr w:type="spellEnd"/>
+      <w:proofErr w:type="gramEnd"/>
+      <w:r>
+        <w:t xml:space="preserve"> as follows:</w:t>
+      </w:r>
+    </w:p>
+    <w:p>
+      <w:pPr>
+        <w:spacing w:line="240" w:lineRule="auto"/>
+      </w:pPr>
+      <w:proofErr w:type="spellStart"/>
+      <w:proofErr w:type="gramStart"/>
+      <w:r>
+        <w:t>ssh</w:t>
+      </w:r>
+      <w:proofErr w:type="spellEnd"/>
+      <w:proofErr w:type="gramEnd"/>
+      <w:r>
+        <w:t xml:space="preserve"> –CX </w:t>
+      </w:r>
+      <w:hyperlink r:id="rId5" w:history="1">
+        <w:r>
+          <w:rPr>
+            <w:rStyle w:val="Hyperlink"/>
+          </w:rPr>
+          <w:t>teachingXY@arcus-b.arc.ox.ac.uk</w:t>
+        </w:r>
+      </w:hyperlink>
+      <w:r>
+        <w:t xml:space="preserve"> </w:t>
+      </w:r>
+    </w:p>
+    <w:p>
+      <w:pPr>
+        <w:spacing w:line="240" w:lineRule="auto"/>
+      </w:pPr>
+      <w:r>
+        <w:t>Where</w:t>
+      </w:r>
+      <w:r>
+        <w:t xml:space="preserve"> </w:t>
+      </w:r>
+      <w:proofErr w:type="spellStart"/>
+      <w:r>
+        <w:t>teachingXY</w:t>
+      </w:r>
+      <w:proofErr w:type="spellEnd"/>
+      <w:r>
+        <w:t xml:space="preserve"> is the accou</w:t>
+      </w:r>
+      <w:r>
+        <w:t>nt that we have issued you with</w:t>
+      </w:r>
+      <w:r>
+        <w:t>.</w:t>
+      </w:r>
+    </w:p>
+    <w:p>
+      <w:pPr>
+        <w:spacing w:line="240" w:lineRule="auto"/>
+      </w:pPr>
+    </w:p>
+    <w:p>
+      <w:pPr>
+        <w:spacing w:line="240" w:lineRule="auto"/>
+        <w:rPr>
+          <w:b/>
+          <w:sz w:val="24"/>
+          <w:u w:val="single"/>
+        </w:rPr>
+      </w:pPr>
+      <w:r>
+        <w:rPr>
+          <w:b/>
+          <w:sz w:val="24"/>
+          <w:u w:val="single"/>
+        </w:rPr>
+        <w:t>Instructions for this practical</w:t>
+      </w:r>
+    </w:p>
+    <w:p>
+      <w:pPr>
+        <w:spacing w:line="240" w:lineRule="auto"/>
+      </w:pPr>
+    </w:p>
+    <w:p>
+      <w:pPr>
+        <w:spacing w:line="240" w:lineRule="auto"/>
+        <w:rPr>
+          <w:b/>
+          <w:i/>
+        </w:rPr>
+      </w:pPr>
+      <w:r>
+        <w:rPr>
+          <w:b/>
+          <w:i/>
+        </w:rPr>
+        <w:t>Part A</w:t>
+      </w:r>
+    </w:p>
+    <w:p>
+      <w:pPr>
+        <w:spacing w:line="240" w:lineRule="auto"/>
+        <w:rPr>
+          <w:b/>
+          <w:i/>
+        </w:rPr>
+      </w:pPr>
+    </w:p>
+    <w:p>
+      <w:pPr>
+        <w:pStyle w:val="ListParagraph"/>
+        <w:numPr>
+          <w:ilvl w:val="0"/>
+          <w:numId w:val="2"/>
+        </w:numPr>
+        <w:spacing w:line="240" w:lineRule="auto"/>
+      </w:pPr>
+      <w:r>
+        <w:t xml:space="preserve">If you have not done so clone the </w:t>
+      </w:r>
+      <w:proofErr w:type="spellStart"/>
+      <w:r>
+        <w:t>github</w:t>
+      </w:r>
+      <w:proofErr w:type="spellEnd"/>
+      <w:r>
+        <w:t xml:space="preserve"> repo for this CWM. To do this, at the command prompt type:</w:t>
+      </w:r>
+    </w:p>
+    <w:p>
+      <w:pPr>
+        <w:pStyle w:val="ListParagraph"/>
+        <w:spacing w:line="240" w:lineRule="auto"/>
+      </w:pPr>
+    </w:p>
+    <w:p>
+      <w:pPr>
+        <w:pStyle w:val="ListParagraph"/>
+        <w:spacing w:line="240" w:lineRule="auto"/>
+      </w:pPr>
+      <w:r>
+        <w:t xml:space="preserve">$ </w:t>
+      </w:r>
+      <w:proofErr w:type="gramStart"/>
+      <w:r>
+        <w:t>git</w:t>
+      </w:r>
+      <w:proofErr w:type="gramEnd"/>
+      <w:r>
+        <w:t xml:space="preserve"> clone </w:t>
+      </w:r>
+      <w:r>
+        <w:rPr>
+          <w:rFonts w:ascii="Consolas" w:hAnsi="Consolas"/>
+          <w:color w:val="24292E"/>
+          <w:sz w:val="18"/>
+          <w:szCs w:val="18"/>
+        </w:rPr>
+        <w:t>https://github.com/wesarmour/CWM-in-HPC-and-Scientific-Computing.git</w:t>
+      </w:r>
+    </w:p>
+    <w:p>
+      <w:pPr>
+        <w:pStyle w:val="ListParagraph"/>
+        <w:spacing w:line="240" w:lineRule="auto"/>
+      </w:pPr>
+    </w:p>
+    <w:p>
+      <w:pPr>
+        <w:pStyle w:val="ListParagraph"/>
+        <w:spacing w:line="240" w:lineRule="auto"/>
+      </w:pPr>
+    </w:p>
+    <w:p>
+      <w:pPr>
+        <w:pStyle w:val="ListParagraph"/>
+        <w:numPr>
+          <w:ilvl w:val="0"/>
+          <w:numId w:val="2"/>
+        </w:numPr>
+        <w:spacing w:line="240" w:lineRule="auto"/>
+      </w:pPr>
+      <w:r>
+        <w:t>Next you should navigate to the examples directory in the prac3 folder:</w:t>
+      </w:r>
+    </w:p>
+    <w:p>
+      <w:pPr>
+        <w:spacing w:line="240" w:lineRule="auto"/>
+        <w:ind w:left="720"/>
+      </w:pPr>
+      <w:r>
+        <w:t xml:space="preserve">$ </w:t>
+      </w:r>
+      <w:proofErr w:type="gramStart"/>
+      <w:r>
+        <w:t>cd</w:t>
+      </w:r>
+      <w:proofErr w:type="gramEnd"/>
+      <w:r>
+        <w:t xml:space="preserve"> CWM-in-HPC-and-Scientific-Computing/</w:t>
+      </w:r>
+      <w:proofErr w:type="spellStart"/>
+      <w:r>
+        <w:t>practicals</w:t>
+      </w:r>
+      <w:proofErr w:type="spellEnd"/>
+      <w:r>
+        <w:t>/prac3/examples/</w:t>
+      </w:r>
+    </w:p>
+    <w:p>
+      <w:pPr>
+        <w:spacing w:line="240" w:lineRule="auto"/>
+        <w:ind w:left="720"/>
+      </w:pPr>
+    </w:p>
+    <w:p>
+      <w:pPr>
+        <w:pStyle w:val="ListParagraph"/>
+        <w:numPr>
+          <w:ilvl w:val="0"/>
+          <w:numId w:val="2"/>
+        </w:numPr>
+        <w:spacing w:line="240" w:lineRule="auto"/>
+      </w:pPr>
+      <w:r>
+        <w:t xml:space="preserve">Now use the </w:t>
+      </w:r>
+      <w:proofErr w:type="spellStart"/>
+      <w:r>
+        <w:t>Makefile</w:t>
+      </w:r>
+      <w:proofErr w:type="spellEnd"/>
+      <w:r>
+        <w:t xml:space="preserve"> provided to compile all of the source codes, simply type make:</w:t>
+      </w:r>
+    </w:p>
+    <w:p>
+      <w:pPr>
+        <w:spacing w:after="0" w:line="240" w:lineRule="auto"/>
+        <w:ind w:firstLine="720"/>
+      </w:pPr>
+      <w:r>
+        <w:t>$ make</w:t>
+      </w:r>
+    </w:p>
+    <w:p>
+      <w:pPr>
+        <w:spacing w:after="0" w:line="240" w:lineRule="auto"/>
+        <w:ind w:left="720"/>
+      </w:pPr>
+      <w:proofErr w:type="spellStart"/>
+      <w:proofErr w:type="gramStart"/>
+      <w:r>
+        <w:lastRenderedPageBreak/>
+        <w:t>gcc</w:t>
+      </w:r>
+      <w:proofErr w:type="spellEnd"/>
+      <w:proofErr w:type="gramEnd"/>
+      <w:r>
+        <w:t xml:space="preserve"> </w:t>
+      </w:r>
+      <w:proofErr w:type="spellStart"/>
+      <w:r>
+        <w:t>example_one.c</w:t>
+      </w:r>
+      <w:proofErr w:type="spellEnd"/>
+      <w:r>
+        <w:t xml:space="preserve"> -o </w:t>
+      </w:r>
+      <w:proofErr w:type="spellStart"/>
+      <w:r>
+        <w:t>example_one</w:t>
+      </w:r>
+      <w:proofErr w:type="spellEnd"/>
+      <w:r>
+        <w:t xml:space="preserve">  </w:t>
+      </w:r>
+    </w:p>
+    <w:p>
+      <w:pPr>
+        <w:spacing w:after="0" w:line="240" w:lineRule="auto"/>
+        <w:ind w:left="720"/>
+      </w:pPr>
+      <w:proofErr w:type="spellStart"/>
+      <w:proofErr w:type="gramStart"/>
+      <w:r>
+        <w:t>gcc</w:t>
+      </w:r>
+      <w:proofErr w:type="spellEnd"/>
+      <w:proofErr w:type="gramEnd"/>
+      <w:r>
+        <w:t xml:space="preserve"> </w:t>
+      </w:r>
+      <w:proofErr w:type="spellStart"/>
+      <w:r>
+        <w:t>example_two.c</w:t>
+      </w:r>
+      <w:proofErr w:type="spellEnd"/>
+      <w:r>
+        <w:t xml:space="preserve"> -o </w:t>
+      </w:r>
+      <w:proofErr w:type="spellStart"/>
+      <w:r>
+        <w:t>example_two</w:t>
+      </w:r>
+      <w:proofErr w:type="spellEnd"/>
+      <w:r>
+        <w:t xml:space="preserve">  </w:t>
+      </w:r>
+    </w:p>
+    <w:p>
+      <w:pPr>
+        <w:spacing w:after="0" w:line="240" w:lineRule="auto"/>
+        <w:ind w:left="720"/>
+      </w:pPr>
+      <w:proofErr w:type="spellStart"/>
+      <w:proofErr w:type="gramStart"/>
+      <w:r>
+        <w:t>gcc</w:t>
+      </w:r>
+      <w:proofErr w:type="spellEnd"/>
+      <w:proofErr w:type="gramEnd"/>
+      <w:r>
+        <w:t xml:space="preserve"> </w:t>
+      </w:r>
+      <w:proofErr w:type="spellStart"/>
+      <w:r>
+        <w:t>example_three.c</w:t>
+      </w:r>
+      <w:proofErr w:type="spellEnd"/>
+      <w:r>
+        <w:t xml:space="preserve"> -o </w:t>
+      </w:r>
+      <w:proofErr w:type="spellStart"/>
+      <w:r>
+        <w:t>example_three</w:t>
+      </w:r>
+      <w:proofErr w:type="spellEnd"/>
+      <w:r>
+        <w:t xml:space="preserve">  </w:t>
+      </w:r>
+    </w:p>
+    <w:p>
+      <w:pPr>
+        <w:spacing w:after="0" w:line="240" w:lineRule="auto"/>
+        <w:ind w:left="720"/>
+      </w:pPr>
+      <w:proofErr w:type="spellStart"/>
+      <w:proofErr w:type="gramStart"/>
+      <w:r>
+        <w:t>gcc</w:t>
+      </w:r>
+      <w:proofErr w:type="spellEnd"/>
+      <w:proofErr w:type="gramEnd"/>
+      <w:r>
+        <w:t xml:space="preserve"> </w:t>
+      </w:r>
+      <w:proofErr w:type="spellStart"/>
+      <w:r>
+        <w:t>example_four.c</w:t>
+      </w:r>
+      <w:proofErr w:type="spellEnd"/>
+      <w:r>
+        <w:t xml:space="preserve"> -o </w:t>
+      </w:r>
+      <w:proofErr w:type="spellStart"/>
+      <w:r>
+        <w:t>example_four</w:t>
+      </w:r>
+      <w:proofErr w:type="spellEnd"/>
+      <w:r>
+        <w:t xml:space="preserve">  </w:t>
+      </w:r>
+    </w:p>
+    <w:p>
+      <w:pPr>
+        <w:spacing w:after="0" w:line="240" w:lineRule="auto"/>
+        <w:ind w:left="720"/>
+      </w:pPr>
+      <w:proofErr w:type="spellStart"/>
+      <w:proofErr w:type="gramStart"/>
+      <w:r>
+        <w:t>gcc</w:t>
+      </w:r>
+      <w:proofErr w:type="spellEnd"/>
+      <w:proofErr w:type="gramEnd"/>
+      <w:r>
+        <w:t xml:space="preserve"> </w:t>
+      </w:r>
+      <w:proofErr w:type="spellStart"/>
+      <w:r>
+        <w:t>example_five.c</w:t>
+      </w:r>
+      <w:proofErr w:type="spellEnd"/>
+      <w:r>
+        <w:t xml:space="preserve"> -o </w:t>
+      </w:r>
+      <w:proofErr w:type="spellStart"/>
+      <w:r>
+        <w:t>example_five</w:t>
+      </w:r>
+      <w:proofErr w:type="spellEnd"/>
+      <w:r>
+        <w:t xml:space="preserve">  </w:t>
+      </w:r>
+    </w:p>
+    <w:p>
+      <w:pPr>
+        <w:spacing w:after="0" w:line="240" w:lineRule="auto"/>
+        <w:ind w:left="720"/>
+      </w:pPr>
+      <w:proofErr w:type="spellStart"/>
+      <w:proofErr w:type="gramStart"/>
+      <w:r>
+        <w:t>gcc</w:t>
+      </w:r>
+      <w:proofErr w:type="spellEnd"/>
+      <w:proofErr w:type="gramEnd"/>
+      <w:r>
+        <w:t xml:space="preserve"> </w:t>
+      </w:r>
+      <w:proofErr w:type="spellStart"/>
+      <w:r>
+        <w:t>example_six.c</w:t>
+      </w:r>
+      <w:proofErr w:type="spellEnd"/>
+      <w:r>
+        <w:t xml:space="preserve"> -o </w:t>
+      </w:r>
+      <w:proofErr w:type="spellStart"/>
+      <w:r>
+        <w:t>example_six</w:t>
+      </w:r>
+      <w:proofErr w:type="spellEnd"/>
+      <w:r>
+        <w:t xml:space="preserve">  </w:t>
+      </w:r>
+    </w:p>
+    <w:p>
+      <w:pPr>
+        <w:spacing w:after="0" w:line="240" w:lineRule="auto"/>
+        <w:ind w:left="720"/>
+      </w:pPr>
+      <w:proofErr w:type="spellStart"/>
+      <w:proofErr w:type="gramStart"/>
+      <w:r>
+        <w:t>gcc</w:t>
+      </w:r>
+      <w:proofErr w:type="spellEnd"/>
+      <w:proofErr w:type="gramEnd"/>
+      <w:r>
+        <w:t xml:space="preserve"> </w:t>
+      </w:r>
+      <w:proofErr w:type="spellStart"/>
+      <w:r>
+        <w:t>example_seven.c</w:t>
+      </w:r>
+      <w:proofErr w:type="spellEnd"/>
+      <w:r>
+        <w:t xml:space="preserve"> -o </w:t>
+      </w:r>
+      <w:proofErr w:type="spellStart"/>
+      <w:r>
+        <w:t>example_seven</w:t>
+      </w:r>
+      <w:proofErr w:type="spellEnd"/>
+      <w:r>
+        <w:t xml:space="preserve">  </w:t>
+      </w:r>
+    </w:p>
+    <w:p>
+      <w:pPr>
+        <w:spacing w:after="0" w:line="240" w:lineRule="auto"/>
+        <w:ind w:left="720"/>
+      </w:pPr>
+      <w:proofErr w:type="spellStart"/>
+      <w:proofErr w:type="gramStart"/>
+      <w:r>
+        <w:t>gcc</w:t>
+      </w:r>
+      <w:proofErr w:type="spellEnd"/>
+      <w:proofErr w:type="gramEnd"/>
+      <w:r>
+        <w:t xml:space="preserve"> </w:t>
+      </w:r>
+      <w:proofErr w:type="spellStart"/>
+      <w:r>
+        <w:t>example_eight.c</w:t>
+      </w:r>
+      <w:proofErr w:type="spellEnd"/>
+      <w:r>
+        <w:t xml:space="preserve"> -o </w:t>
+      </w:r>
+      <w:proofErr w:type="spellStart"/>
+      <w:r>
+        <w:t>example_eight</w:t>
+      </w:r>
+      <w:proofErr w:type="spellEnd"/>
+      <w:r>
+        <w:t xml:space="preserve">  </w:t>
+      </w:r>
+    </w:p>
+    <w:p>
+      <w:pPr>
+        <w:spacing w:after="0" w:line="240" w:lineRule="auto"/>
+        <w:ind w:left="720"/>
+      </w:pPr>
+      <w:proofErr w:type="spellStart"/>
+      <w:proofErr w:type="gramStart"/>
+      <w:r>
+        <w:t>gcc</w:t>
+      </w:r>
+      <w:proofErr w:type="spellEnd"/>
+      <w:proofErr w:type="gramEnd"/>
+      <w:r>
+        <w:t xml:space="preserve"> </w:t>
+      </w:r>
+      <w:proofErr w:type="spellStart"/>
+      <w:r>
+        <w:t>example_nine.c</w:t>
+      </w:r>
+      <w:proofErr w:type="spellEnd"/>
+      <w:r>
+        <w:t xml:space="preserve"> -o </w:t>
+      </w:r>
+      <w:proofErr w:type="spellStart"/>
+      <w:r>
+        <w:t>example_nine</w:t>
+      </w:r>
+      <w:proofErr w:type="spellEnd"/>
+      <w:r>
+        <w:t xml:space="preserve">  </w:t>
+      </w:r>
+    </w:p>
+    <w:p>
+      <w:pPr>
+        <w:spacing w:after="0" w:line="240" w:lineRule="auto"/>
+        <w:ind w:left="720"/>
+      </w:pPr>
+      <w:proofErr w:type="spellStart"/>
+      <w:proofErr w:type="gramStart"/>
+      <w:r>
+        <w:t>gcc</w:t>
+      </w:r>
+      <w:proofErr w:type="spellEnd"/>
+      <w:proofErr w:type="gramEnd"/>
+      <w:r>
+        <w:t xml:space="preserve"> </w:t>
+      </w:r>
+      <w:proofErr w:type="spellStart"/>
+      <w:r>
+        <w:t>example_ten.c</w:t>
+      </w:r>
+      <w:proofErr w:type="spellEnd"/>
+      <w:r>
+        <w:t xml:space="preserve"> -o </w:t>
+      </w:r>
+      <w:proofErr w:type="spellStart"/>
+      <w:r>
+        <w:t>example_ten</w:t>
+      </w:r>
+      <w:proofErr w:type="spellEnd"/>
+      <w:r>
+        <w:t xml:space="preserve">  </w:t>
+      </w:r>
+    </w:p>
+    <w:p>
+      <w:pPr>
+        <w:spacing w:after="0" w:line="240" w:lineRule="auto"/>
+        <w:ind w:left="720"/>
+      </w:pPr>
+      <w:proofErr w:type="spellStart"/>
+      <w:proofErr w:type="gramStart"/>
+      <w:r>
+        <w:t>gcc</w:t>
+      </w:r>
+      <w:proofErr w:type="spellEnd"/>
+      <w:proofErr w:type="gramEnd"/>
+      <w:r>
+        <w:t xml:space="preserve"> </w:t>
+      </w:r>
+      <w:proofErr w:type="spellStart"/>
+      <w:r>
+        <w:t>example_eleven.c</w:t>
+      </w:r>
+      <w:proofErr w:type="spellEnd"/>
+      <w:r>
+        <w:t xml:space="preserve"> -o </w:t>
+      </w:r>
+      <w:proofErr w:type="spellStart"/>
+      <w:r>
+        <w:t>example_eleven</w:t>
+      </w:r>
+      <w:proofErr w:type="spellEnd"/>
+      <w:r>
+        <w:t xml:space="preserve">  </w:t>
+      </w:r>
+    </w:p>
+    <w:p>
+      <w:pPr>
+        <w:spacing w:after="0" w:line="240" w:lineRule="auto"/>
+        <w:ind w:left="720"/>
+      </w:pPr>
+    </w:p>
+    <w:p>
+      <w:pPr>
+        <w:spacing w:after="0" w:line="240" w:lineRule="auto"/>
+        <w:ind w:left="720"/>
+      </w:pPr>
+    </w:p>
+    <w:p>
+      <w:pPr>
+        <w:pStyle w:val="ListParagraph"/>
+        <w:numPr>
+          <w:ilvl w:val="0"/>
+          <w:numId w:val="2"/>
+        </w:numPr>
+        <w:spacing w:after="0" w:line="240" w:lineRule="auto"/>
+      </w:pPr>
+      <w:r>
+        <w:t>Look through these codes and ensure that you understand them. Execute each one to try them:</w:t>
+      </w:r>
+    </w:p>
+    <w:p>
+      <w:pPr>
+        <w:spacing w:after="0" w:line="240" w:lineRule="auto"/>
+      </w:pPr>
+    </w:p>
+    <w:p>
+      <w:pPr>
+        <w:spacing w:after="0" w:line="240" w:lineRule="auto"/>
+        <w:ind w:left="720"/>
+      </w:pPr>
+      <w:proofErr w:type="gramStart"/>
+      <w:r>
+        <w:t>$ ./</w:t>
+      </w:r>
+      <w:proofErr w:type="spellStart"/>
+      <w:proofErr w:type="gramEnd"/>
+      <w:r>
+        <w:t>example_seven</w:t>
+      </w:r>
+      <w:proofErr w:type="spellEnd"/>
+      <w:r>
+        <w:t xml:space="preserve"> </w:t>
+      </w:r>
+    </w:p>
+    <w:p>
+      <w:pPr>
+        <w:spacing w:after="0" w:line="240" w:lineRule="auto"/>
+        <w:ind w:left="720"/>
+      </w:pPr>
+    </w:p>
+    <w:p>
+      <w:pPr>
+        <w:spacing w:after="0" w:line="240" w:lineRule="auto"/>
+        <w:ind w:left="720"/>
+      </w:pPr>
+      <w:r>
+        <w:t>Circumference:</w:t>
+      </w:r>
+      <w:r>
+        <w:tab/>
+        <w:t>69.080002</w:t>
+      </w:r>
+    </w:p>
+    <w:p>
+      <w:pPr>
+        <w:spacing w:line="240" w:lineRule="auto"/>
+      </w:pPr>
+    </w:p>
+    <w:p>
+      <w:pPr>
+        <w:spacing w:line="240" w:lineRule="auto"/>
+      </w:pPr>
+    </w:p>
+    <w:p>
+      <w:pPr>
+        <w:spacing w:line="240" w:lineRule="auto"/>
+        <w:rPr>
+          <w:b/>
+          <w:i/>
+          <w:sz w:val="24"/>
+        </w:rPr>
+      </w:pPr>
+      <w:r>
+        <w:rPr>
+          <w:b/>
+          <w:i/>
+          <w:sz w:val="24"/>
+        </w:rPr>
+        <w:t>Part B</w:t>
+      </w:r>
+    </w:p>
+    <w:p>
+      <w:pPr>
+        <w:spacing w:line="240" w:lineRule="auto"/>
+      </w:pPr>
+    </w:p>
+    <w:p>
+      <w:pPr>
+        <w:spacing w:line="240" w:lineRule="auto"/>
+      </w:pPr>
+      <w:r>
+        <w:t>It’s now time to write your first C code. Imagine the following:</w:t>
+      </w:r>
+    </w:p>
+    <w:p>
+      <w:pPr>
+        <w:spacing w:line="240" w:lineRule="auto"/>
+      </w:pPr>
+    </w:p>
+    <w:p>
+      <w:pPr>
+        <w:spacing w:line="240" w:lineRule="auto"/>
+      </w:pPr>
+      <w:r>
+        <w:t>A farmer has had an unfortunate visitation from some naughty aliens. They’ve destroyed some of his crop:</w:t>
+      </w:r>
+    </w:p>
+    <w:p>
+      <w:pPr>
+        <w:spacing w:line="240" w:lineRule="auto"/>
+        <w:jc w:val="center"/>
+      </w:pPr>
+      <w:r>
+        <w:rPr>
+          <w:noProof/>
+          <w:lang w:eastAsia="en-GB"/>
+        </w:rPr>
+        <w:drawing>
+          <wp:inline distT="0" distB="0" distL="0" distR="0" wp14:anchorId="07F6A2D3" wp14:editId="1BD12AA2">
+            <wp:extent cx="3456305" cy="3363595"/>
+            <wp:effectExtent l="0" t="0" r="0" b="8255"/>
+            <wp:docPr id="1" name="Picture 1" descr="Image result for circular crop circle"/>
+            <wp:cNvGraphicFramePr>
+              <a:graphicFrameLocks xmlns:a="http://schemas.openxmlformats.org/drawingml/2006/main" noChangeAspect="1"/>
+            </wp:cNvGraphicFramePr>
+            <a:graphic xmlns:a="http://schemas.openxmlformats.org/drawingml/2006/main">
+              <a:graphicData uri="http://schemas.openxmlformats.org/drawingml/2006/picture">
+                <pic:pic xmlns:pic="http://schemas.openxmlformats.org/drawingml/2006/picture">
+                  <pic:nvPicPr>
+                    <pic:cNvPr id="0" name="Picture 1" descr="Image result for circular crop circle"/>
+                    <pic:cNvPicPr>
+                      <a:picLocks noChangeAspect="1" noChangeArrowheads="1"/>
+                    </pic:cNvPicPr>
+                  </pic:nvPicPr>
+                  <pic:blipFill>
+                    <a:blip r:embed="rId6">
+                      <a:extLst>
+                        <a:ext uri="{28A0092B-C50C-407E-A947-70E740481C1C}">
+                          <a14:useLocalDpi xmlns:a14="http://schemas.microsoft.com/office/drawing/2010/main" val="0"/>
+                        </a:ext>
+                      </a:extLst>
+                    </a:blip>
+                    <a:srcRect/>
+                    <a:stretch>
+                      <a:fillRect/>
+                    </a:stretch>
+                  </pic:blipFill>
+                  <pic:spPr bwMode="auto">
+                    <a:xfrm>
+                      <a:off x="0" y="0"/>
+                      <a:ext cx="3456305" cy="3363595"/>
+                    </a:xfrm>
+                    <a:prstGeom prst="rect">
+                      <a:avLst/>
+                    </a:prstGeom>
+                    <a:noFill/>
+                    <a:ln>
+                      <a:noFill/>
+                    </a:ln>
+                  </pic:spPr>
+                </pic:pic>
+              </a:graphicData>
+            </a:graphic>
+          </wp:inline>
+        </w:drawing>
+      </w:r>
+    </w:p>
+    <w:p>
+      <w:pPr>
+        <w:spacing w:line="240" w:lineRule="auto"/>
+      </w:pPr>
+      <w:r>
+        <w:lastRenderedPageBreak/>
+        <w:t>He now needs to work out how much of his crop has been lost. To do this he’s measured the radii</w:t>
+      </w:r>
+      <w:r>
+        <w:t xml:space="preserve"> (in meters) </w:t>
+      </w:r>
+      <w:r>
+        <w:t>of all of the circles that have been left and stored th</w:t>
+      </w:r>
+      <w:r>
+        <w:t>ese in a file called radii.txt:</w:t>
+      </w:r>
+    </w:p>
+    <w:p>
+      <w:pPr>
+        <w:spacing w:line="240" w:lineRule="auto"/>
+      </w:pPr>
+    </w:p>
+    <w:p>
+      <w:pPr>
+        <w:spacing w:line="240" w:lineRule="auto"/>
+      </w:pPr>
+      <w:r>
+        <w:t>$</w:t>
+      </w:r>
+      <w:r>
+        <w:t>cd</w:t>
+      </w:r>
+      <w:r>
+        <w:t xml:space="preserve"> CWM-in-HPC-and-Scientific-Computing/</w:t>
+      </w:r>
+      <w:proofErr w:type="spellStart"/>
+      <w:r>
+        <w:t>practicals</w:t>
+      </w:r>
+      <w:proofErr w:type="spellEnd"/>
+      <w:r>
+        <w:t>/prac3</w:t>
+      </w:r>
+      <w:r>
+        <w:t>/code</w:t>
+      </w:r>
+    </w:p>
+    <w:p>
+      <w:pPr>
+        <w:spacing w:line="240" w:lineRule="auto"/>
+      </w:pPr>
+    </w:p>
+    <w:p>
+      <w:pPr>
+        <w:spacing w:line="240" w:lineRule="auto"/>
+      </w:pPr>
+      <w:r>
+        <w:t>He’s also tried to write a C code to calculate</w:t>
+      </w:r>
+      <w:r>
+        <w:t xml:space="preserve"> how much </w:t>
+      </w:r>
+      <w:r>
+        <w:t>barley has</w:t>
+      </w:r>
+      <w:r>
+        <w:t xml:space="preserve"> been</w:t>
+      </w:r>
+      <w:r>
+        <w:t xml:space="preserve"> lost. He’s not really sure how to do this though so he’s included comments and not much else.</w:t>
+      </w:r>
+    </w:p>
+    <w:p>
+      <w:pPr>
+        <w:spacing w:line="240" w:lineRule="auto"/>
+      </w:pPr>
+    </w:p>
+    <w:p>
+      <w:pPr>
+        <w:pStyle w:val="ListParagraph"/>
+        <w:numPr>
+          <w:ilvl w:val="0"/>
+          <w:numId w:val="2"/>
+        </w:numPr>
+        <w:spacing w:line="240" w:lineRule="auto"/>
+      </w:pPr>
+      <w:r>
+        <w:t xml:space="preserve">You should take the commented code </w:t>
+      </w:r>
+      <w:r>
+        <w:t xml:space="preserve">(called </w:t>
+      </w:r>
+      <w:proofErr w:type="spellStart"/>
+      <w:r>
+        <w:t>barley.c</w:t>
+      </w:r>
+      <w:proofErr w:type="spellEnd"/>
+      <w:r>
+        <w:t xml:space="preserve">) </w:t>
+      </w:r>
+      <w:r>
+        <w:t xml:space="preserve">and </w:t>
+      </w:r>
+      <w:r>
+        <w:t>complete the</w:t>
+      </w:r>
+      <w:r>
+        <w:t xml:space="preserve"> program to calculate the total loss </w:t>
+      </w:r>
+      <w:r>
+        <w:t xml:space="preserve">of barley. To do this use example code eleven to guide you. </w:t>
+      </w:r>
+    </w:p>
+    <w:p>
+      <w:pPr>
+        <w:pStyle w:val="ListParagraph"/>
+        <w:spacing w:line="240" w:lineRule="auto"/>
+      </w:pPr>
+    </w:p>
+    <w:p>
+      <w:pPr>
+        <w:pStyle w:val="ListParagraph"/>
+        <w:numPr>
+          <w:ilvl w:val="0"/>
+          <w:numId w:val="2"/>
+        </w:numPr>
+        <w:spacing w:line="240" w:lineRule="auto"/>
+      </w:pPr>
+      <w:r>
+        <w:t>In previous years the farmer has found that the aliens leave rings in his field and not circles. Write a second code that calculates the loss of barley for patterns of rings.</w:t>
+      </w:r>
+    </w:p>
+    <w:p>
+      <w:pPr>
+        <w:pStyle w:val="ListParagraph"/>
+      </w:pPr>
+    </w:p>
+    <w:p>
+      <w:pPr>
+        <w:pStyle w:val="ListParagraph"/>
+        <w:numPr>
+          <w:ilvl w:val="0"/>
+          <w:numId w:val="2"/>
+        </w:numPr>
+        <w:spacing w:line="240" w:lineRule="auto"/>
+      </w:pPr>
+      <w:r>
+        <w:t>Because our farmer only wants to maintain a single codebase, combine the two programs that you have written above into a single code. Think about how the farmer might use this single code, also think about future events where the aliens might create both circles and rings.</w:t>
+      </w:r>
+    </w:p>
+    <w:p>
+      <w:pPr>
+        <w:pStyle w:val="ListParagraph"/>
+      </w:pPr>
+    </w:p>
+    <w:p>
+      <w:pPr>
+        <w:pStyle w:val="ListParagraph"/>
+        <w:numPr>
+          <w:ilvl w:val="0"/>
+          <w:numId w:val="2"/>
+        </w:numPr>
+        <w:spacing w:line="240" w:lineRule="auto"/>
+      </w:pPr>
+      <w:r>
+        <w:t xml:space="preserve">Add a function to your code from 7. </w:t>
+      </w:r>
+      <w:proofErr w:type="gramStart"/>
+      <w:r>
+        <w:t>that</w:t>
+      </w:r>
+      <w:proofErr w:type="gramEnd"/>
+      <w:r>
+        <w:t xml:space="preserve"> calculates the area of the rectangular field. You should use the </w:t>
+      </w:r>
+      <w:proofErr w:type="spellStart"/>
+      <w:proofErr w:type="gramStart"/>
+      <w:r>
+        <w:t>scanf</w:t>
+      </w:r>
+      <w:proofErr w:type="spellEnd"/>
+      <w:r>
+        <w:t>(</w:t>
+      </w:r>
+      <w:proofErr w:type="gramEnd"/>
+      <w:r>
+        <w:t xml:space="preserve">) function to get the dimensions as input from the farmer. </w:t>
+      </w:r>
+    </w:p>
+    <w:p>
+      <w:pPr>
+        <w:pStyle w:val="ListParagraph"/>
+      </w:pPr>
+    </w:p>
+    <w:p>
+      <w:pPr>
+        <w:pStyle w:val="ListParagraph"/>
+        <w:numPr>
+          <w:ilvl w:val="0"/>
+          <w:numId w:val="2"/>
+        </w:numPr>
+        <w:spacing w:line="240" w:lineRule="auto"/>
+      </w:pPr>
+      <w:r>
+        <w:t xml:space="preserve">Add a function to your code that will calculate the total loss of barley as a percentage of the barley that is harvested from the field. </w:t>
+      </w:r>
+    </w:p>
+    <w:p>
+      <w:pPr>
+        <w:pStyle w:val="ListParagraph"/>
+      </w:pPr>
+    </w:p>
+    <w:p>
+      <w:pPr>
+        <w:pStyle w:val="ListParagraph"/>
+        <w:numPr>
+          <w:ilvl w:val="0"/>
+          <w:numId w:val="2"/>
+        </w:numPr>
+        <w:spacing w:line="240" w:lineRule="auto"/>
+      </w:pPr>
+      <w:r>
+        <w:t xml:space="preserve">Finally add a function that will calculate the monetary loss to the farmer. </w:t>
+      </w:r>
+    </w:p>
+    <w:p>
+      <w:pPr>
+        <w:spacing w:line="240" w:lineRule="auto"/>
+      </w:pPr>
+    </w:p>
+    <w:p>
+      <w:pPr>
+        <w:spacing w:line="240" w:lineRule="auto"/>
+        <w:rPr>
+          <w:i/>
+        </w:rPr>
+      </w:pPr>
+      <w:r>
+        <w:rPr>
+          <w:i/>
+        </w:rPr>
+        <w:t>Do not worry if you don’t complete all of the above. The aim of this practical is to encourage you to write your own C code and become familiar with some of the common functions.</w:t>
+      </w:r>
+    </w:p>
+    <w:p>
+      <w:pPr>
+        <w:spacing w:line="240" w:lineRule="auto"/>
+      </w:pPr>
+    </w:p>
+    <w:p>
+      <w:pPr>
+        <w:pStyle w:val="ListParagraph"/>
+        <w:spacing w:line="240" w:lineRule="auto"/>
+      </w:pPr>
     </w:p>
     <w:p>
       <w:pPr>
@@ -199,6 +1246,95 @@
 <file path=word/numbering.xml><?xml version="1.0" encoding="utf-8"?>
 <w:numbering xmlns:wpc="http://schemas.microsoft.com/office/word/2010/wordprocessingCanvas" xmlns:mc="http://schemas.openxmlformats.org/markup-compatibility/2006" xmlns:o="urn:schemas-microsoft-com:office:office" xmlns:r="http://schemas.openxmlformats.org/officeDocument/2006/relationships" xmlns:m="http://schemas.openxmlformats.org/officeDocument/2006/math" xmlns:v="urn:schemas-microsoft-com:vml" xmlns:wp14="http://schemas.microsoft.com/office/word/2010/wordprocessingDrawing" xmlns:wp="http://schemas.openxmlformats.org/drawingml/2006/wordprocessingDrawing" xmlns:w10="urn:schemas-microsoft-com:office:word" xmlns:w="http://schemas.openxmlformats.org/wordprocessingml/2006/main" xmlns:w14="http://schemas.microsoft.com/office/word/2010/wordml" xmlns:w15="http://schemas.microsoft.com/office/word/2012/wordml" xmlns:wpg="http://schemas.microsoft.com/office/word/2010/wordprocessingGroup" xmlns:wpi="http://schemas.microsoft.com/office/word/2010/wordprocessingInk" xmlns:wne="http://schemas.microsoft.com/office/word/2006/wordml" xmlns:wps="http://schemas.microsoft.com/office/word/2010/wordprocessingShape" mc:Ignorable="w14 w15 wp14">
   <w:abstractNum w:abstractNumId="0" w15:restartNumberingAfterBreak="0">
+    <w:nsid w:val="25277327"/>
+    <w:multiLevelType w:val="hybridMultilevel"/>
+    <w:tmpl w:val="A2786CD6"/>
+    <w:lvl w:ilvl="0" w:tplc="0809000F">
+      <w:start w:val="1"/>
+      <w:numFmt w:val="decimal"/>
+      <w:lvlText w:val="%1."/>
+      <w:lvlJc w:val="left"/>
+      <w:pPr>
+        <w:ind w:left="720" w:hanging="360"/>
+      </w:pPr>
+      <w:rPr>
+        <w:rFonts w:hint="default"/>
+      </w:rPr>
+    </w:lvl>
+    <w:lvl w:ilvl="1" w:tplc="08090019" w:tentative="1">
+      <w:start w:val="1"/>
+      <w:numFmt w:val="lowerLetter"/>
+      <w:lvlText w:val="%2."/>
+      <w:lvlJc w:val="left"/>
+      <w:pPr>
+        <w:ind w:left="1440" w:hanging="360"/>
+      </w:pPr>
+    </w:lvl>
+    <w:lvl w:ilvl="2" w:tplc="0809001B" w:tentative="1">
+      <w:start w:val="1"/>
+      <w:numFmt w:val="lowerRoman"/>
+      <w:lvlText w:val="%3."/>
+      <w:lvlJc w:val="right"/>
+      <w:pPr>
+        <w:ind w:left="2160" w:hanging="180"/>
+      </w:pPr>
+    </w:lvl>
+    <w:lvl w:ilvl="3" w:tplc="0809000F" w:tentative="1">
+      <w:start w:val="1"/>
+      <w:numFmt w:val="decimal"/>
+      <w:lvlText w:val="%4."/>
+      <w:lvlJc w:val="left"/>
+      <w:pPr>
+        <w:ind w:left="2880" w:hanging="360"/>
+      </w:pPr>
+    </w:lvl>
+    <w:lvl w:ilvl="4" w:tplc="08090019" w:tentative="1">
+      <w:start w:val="1"/>
+      <w:numFmt w:val="lowerLetter"/>
+      <w:lvlText w:val="%5."/>
+      <w:lvlJc w:val="left"/>
+      <w:pPr>
+        <w:ind w:left="3600" w:hanging="360"/>
+      </w:pPr>
+    </w:lvl>
+    <w:lvl w:ilvl="5" w:tplc="0809001B" w:tentative="1">
+      <w:start w:val="1"/>
+      <w:numFmt w:val="lowerRoman"/>
+      <w:lvlText w:val="%6."/>
+      <w:lvlJc w:val="right"/>
+      <w:pPr>
+        <w:ind w:left="4320" w:hanging="180"/>
+      </w:pPr>
+    </w:lvl>
+    <w:lvl w:ilvl="6" w:tplc="0809000F" w:tentative="1">
+      <w:start w:val="1"/>
+      <w:numFmt w:val="decimal"/>
+      <w:lvlText w:val="%7."/>
+      <w:lvlJc w:val="left"/>
+      <w:pPr>
+        <w:ind w:left="5040" w:hanging="360"/>
+      </w:pPr>
+    </w:lvl>
+    <w:lvl w:ilvl="7" w:tplc="08090019" w:tentative="1">
+      <w:start w:val="1"/>
+      <w:numFmt w:val="lowerLetter"/>
+      <w:lvlText w:val="%8."/>
+      <w:lvlJc w:val="left"/>
+      <w:pPr>
+        <w:ind w:left="5760" w:hanging="360"/>
+      </w:pPr>
+    </w:lvl>
+    <w:lvl w:ilvl="8" w:tplc="0809001B" w:tentative="1">
+      <w:start w:val="1"/>
+      <w:numFmt w:val="lowerRoman"/>
+      <w:lvlText w:val="%9."/>
+      <w:lvlJc w:val="right"/>
+      <w:pPr>
+        <w:ind w:left="6480" w:hanging="180"/>
+      </w:pPr>
+    </w:lvl>
+  </w:abstractNum>
+  <w:abstractNum w:abstractNumId="1" w15:restartNumberingAfterBreak="0">
     <w:nsid w:val="28754535"/>
     <w:multiLevelType w:val="hybridMultilevel"/>
     <w:tmpl w:val="A8320BC6"/>
@@ -312,6 +1448,9 @@
     </w:lvl>
   </w:abstractNum>
   <w:num w:numId="1">
+    <w:abstractNumId w:val="1"/>
+  </w:num>
+  <w:num w:numId="2">
     <w:abstractNumId w:val="0"/>
   </w:num>
 </w:numbering>
@@ -714,6 +1853,7 @@
   <w:style w:type="character" w:default="1" w:styleId="DefaultParagraphFont">
     <w:name w:val="Default Paragraph Font"/>
     <w:uiPriority w:val="1"/>
+    <w:semiHidden/>
     <w:unhideWhenUsed/>
   </w:style>
   <w:style w:type="table" w:default="1" w:styleId="TableNormal">
@@ -764,6 +1904,67 @@
       <w:ind w:left="720"/>
       <w:contextualSpacing/>
     </w:pPr>
+  </w:style>
+  <w:style w:type="character" w:styleId="Hyperlink">
+    <w:name w:val="Hyperlink"/>
+    <w:basedOn w:val="DefaultParagraphFont"/>
+    <w:uiPriority w:val="99"/>
+    <w:unhideWhenUsed/>
+    <w:rsid w:val="00AE3271"/>
+    <w:rPr>
+      <w:color w:val="0563C1" w:themeColor="hyperlink"/>
+      <w:u w:val="single"/>
+    </w:rPr>
+  </w:style>
+  <w:style w:type="paragraph" w:styleId="HTMLPreformatted">
+    <w:name w:val="HTML Preformatted"/>
+    <w:basedOn w:val="Normal"/>
+    <w:link w:val="HTMLPreformattedChar"/>
+    <w:uiPriority w:val="99"/>
+    <w:semiHidden/>
+    <w:unhideWhenUsed/>
+    <w:rsid w:val="00AB7E25"/>
+    <w:pPr>
+      <w:tabs>
+        <w:tab w:val="left" w:pos="916"/>
+        <w:tab w:val="left" w:pos="1832"/>
+        <w:tab w:val="left" w:pos="2748"/>
+        <w:tab w:val="left" w:pos="3664"/>
+        <w:tab w:val="left" w:pos="4580"/>
+        <w:tab w:val="left" w:pos="5496"/>
+        <w:tab w:val="left" w:pos="6412"/>
+        <w:tab w:val="left" w:pos="7328"/>
+        <w:tab w:val="left" w:pos="8244"/>
+        <w:tab w:val="left" w:pos="9160"/>
+        <w:tab w:val="left" w:pos="10076"/>
+        <w:tab w:val="left" w:pos="10992"/>
+        <w:tab w:val="left" w:pos="11908"/>
+        <w:tab w:val="left" w:pos="12824"/>
+        <w:tab w:val="left" w:pos="13740"/>
+        <w:tab w:val="left" w:pos="14656"/>
+      </w:tabs>
+      <w:spacing w:after="0" w:line="240" w:lineRule="auto"/>
+    </w:pPr>
+    <w:rPr>
+      <w:rFonts w:ascii="Courier New" w:eastAsia="Times New Roman" w:hAnsi="Courier New" w:cs="Courier New"/>
+      <w:sz w:val="20"/>
+      <w:szCs w:val="20"/>
+      <w:lang w:eastAsia="en-GB"/>
+    </w:rPr>
+  </w:style>
+  <w:style w:type="character" w:customStyle="1" w:styleId="HTMLPreformattedChar">
+    <w:name w:val="HTML Preformatted Char"/>
+    <w:basedOn w:val="DefaultParagraphFont"/>
+    <w:link w:val="HTMLPreformatted"/>
+    <w:uiPriority w:val="99"/>
+    <w:semiHidden/>
+    <w:rsid w:val="00AB7E25"/>
+    <w:rPr>
+      <w:rFonts w:ascii="Courier New" w:eastAsia="Times New Roman" w:hAnsi="Courier New" w:cs="Courier New"/>
+      <w:sz w:val="20"/>
+      <w:szCs w:val="20"/>
+      <w:lang w:eastAsia="en-GB"/>
+    </w:rPr>
   </w:style>
 </w:styles>
 </file>

</xml_diff>

<commit_message>
Added practical 3 and updated intro
</commit_message>
<xml_diff>
--- a/practicals/prac3/notes/Practical_three.docx
+++ b/practicals/prac3/notes/Practical_three.docx
@@ -993,10 +993,7 @@
         <w:spacing w:line="240" w:lineRule="auto"/>
       </w:pPr>
       <w:r>
-        <w:t>$</w:t>
-      </w:r>
-      <w:r>
-        <w:t>cd</w:t>
+        <w:t>$cd</w:t>
       </w:r>
       <w:r>
         <w:t xml:space="preserve"> CWM-in-HPC-and-Scientific-Computing/</w:t>
@@ -1200,6 +1197,71 @@
       <w:pPr>
         <w:spacing w:line="240" w:lineRule="auto"/>
         <w:rPr>
+          <w:b/>
+          <w:i/>
+        </w:rPr>
+      </w:pPr>
+      <w:r>
+        <w:rPr>
+          <w:b/>
+          <w:i/>
+        </w:rPr>
+        <w:t>Bonus questions</w:t>
+      </w:r>
+    </w:p>
+    <w:p>
+      <w:pPr>
+        <w:pStyle w:val="ListParagraph"/>
+        <w:numPr>
+          <w:ilvl w:val="0"/>
+          <w:numId w:val="3"/>
+        </w:numPr>
+        <w:spacing w:line="240" w:lineRule="auto"/>
+      </w:pPr>
+      <w:r>
+        <w:t xml:space="preserve">Create a </w:t>
+      </w:r>
+      <w:proofErr w:type="spellStart"/>
+      <w:r>
+        <w:t>Makefile</w:t>
+      </w:r>
+      <w:proofErr w:type="spellEnd"/>
+      <w:r>
+        <w:t xml:space="preserve"> for your codes</w:t>
+      </w:r>
+    </w:p>
+    <w:p>
+      <w:pPr>
+        <w:pStyle w:val="ListParagraph"/>
+        <w:numPr>
+          <w:ilvl w:val="0"/>
+          <w:numId w:val="3"/>
+        </w:numPr>
+        <w:spacing w:line="240" w:lineRule="auto"/>
+      </w:pPr>
+      <w:r>
+        <w:t xml:space="preserve">Upload your own codes to your </w:t>
+      </w:r>
+      <w:proofErr w:type="spellStart"/>
+      <w:r>
+        <w:t>git</w:t>
+      </w:r>
+      <w:proofErr w:type="spellEnd"/>
+      <w:r>
+        <w:t xml:space="preserve"> repo</w:t>
+      </w:r>
+    </w:p>
+    <w:p>
+      <w:pPr>
+        <w:spacing w:line="240" w:lineRule="auto"/>
+      </w:pPr>
+      <w:bookmarkStart w:id="0" w:name="_GoBack"/>
+      <w:bookmarkEnd w:id="0"/>
+    </w:p>
+    <w:p>
+      <w:pPr>
+        <w:spacing w:line="240" w:lineRule="auto"/>
+        <w:rPr>
           <w:i/>
         </w:rPr>
       </w:pPr>
@@ -1230,8 +1292,6 @@
       <w:pPr>
         <w:spacing w:line="240" w:lineRule="auto"/>
       </w:pPr>
-      <w:bookmarkStart w:id="0" w:name="_GoBack"/>
-      <w:bookmarkEnd w:id="0"/>
     </w:p>
     <w:sectPr>
       <w:pgSz w:w="11906" w:h="16838"/>
@@ -1246,6 +1306,95 @@
 <file path=word/numbering.xml><?xml version="1.0" encoding="utf-8"?>
 <w:numbering xmlns:wpc="http://schemas.microsoft.com/office/word/2010/wordprocessingCanvas" xmlns:mc="http://schemas.openxmlformats.org/markup-compatibility/2006" xmlns:o="urn:schemas-microsoft-com:office:office" xmlns:r="http://schemas.openxmlformats.org/officeDocument/2006/relationships" xmlns:m="http://schemas.openxmlformats.org/officeDocument/2006/math" xmlns:v="urn:schemas-microsoft-com:vml" xmlns:wp14="http://schemas.microsoft.com/office/word/2010/wordprocessingDrawing" xmlns:wp="http://schemas.openxmlformats.org/drawingml/2006/wordprocessingDrawing" xmlns:w10="urn:schemas-microsoft-com:office:word" xmlns:w="http://schemas.openxmlformats.org/wordprocessingml/2006/main" xmlns:w14="http://schemas.microsoft.com/office/word/2010/wordml" xmlns:w15="http://schemas.microsoft.com/office/word/2012/wordml" xmlns:wpg="http://schemas.microsoft.com/office/word/2010/wordprocessingGroup" xmlns:wpi="http://schemas.microsoft.com/office/word/2010/wordprocessingInk" xmlns:wne="http://schemas.microsoft.com/office/word/2006/wordml" xmlns:wps="http://schemas.microsoft.com/office/word/2010/wordprocessingShape" mc:Ignorable="w14 w15 wp14">
   <w:abstractNum w:abstractNumId="0" w15:restartNumberingAfterBreak="0">
+    <w:nsid w:val="0CDB58BD"/>
+    <w:multiLevelType w:val="hybridMultilevel"/>
+    <w:tmpl w:val="E4DEC660"/>
+    <w:lvl w:ilvl="0" w:tplc="08090019">
+      <w:start w:val="1"/>
+      <w:numFmt w:val="lowerLetter"/>
+      <w:lvlText w:val="%1."/>
+      <w:lvlJc w:val="left"/>
+      <w:pPr>
+        <w:ind w:left="720" w:hanging="360"/>
+      </w:pPr>
+      <w:rPr>
+        <w:rFonts w:hint="default"/>
+      </w:rPr>
+    </w:lvl>
+    <w:lvl w:ilvl="1" w:tplc="08090019" w:tentative="1">
+      <w:start w:val="1"/>
+      <w:numFmt w:val="lowerLetter"/>
+      <w:lvlText w:val="%2."/>
+      <w:lvlJc w:val="left"/>
+      <w:pPr>
+        <w:ind w:left="1440" w:hanging="360"/>
+      </w:pPr>
+    </w:lvl>
+    <w:lvl w:ilvl="2" w:tplc="0809001B" w:tentative="1">
+      <w:start w:val="1"/>
+      <w:numFmt w:val="lowerRoman"/>
+      <w:lvlText w:val="%3."/>
+      <w:lvlJc w:val="right"/>
+      <w:pPr>
+        <w:ind w:left="2160" w:hanging="180"/>
+      </w:pPr>
+    </w:lvl>
+    <w:lvl w:ilvl="3" w:tplc="0809000F" w:tentative="1">
+      <w:start w:val="1"/>
+      <w:numFmt w:val="decimal"/>
+      <w:lvlText w:val="%4."/>
+      <w:lvlJc w:val="left"/>
+      <w:pPr>
+        <w:ind w:left="2880" w:hanging="360"/>
+      </w:pPr>
+    </w:lvl>
+    <w:lvl w:ilvl="4" w:tplc="08090019" w:tentative="1">
+      <w:start w:val="1"/>
+      <w:numFmt w:val="lowerLetter"/>
+      <w:lvlText w:val="%5."/>
+      <w:lvlJc w:val="left"/>
+      <w:pPr>
+        <w:ind w:left="3600" w:hanging="360"/>
+      </w:pPr>
+    </w:lvl>
+    <w:lvl w:ilvl="5" w:tplc="0809001B" w:tentative="1">
+      <w:start w:val="1"/>
+      <w:numFmt w:val="lowerRoman"/>
+      <w:lvlText w:val="%6."/>
+      <w:lvlJc w:val="right"/>
+      <w:pPr>
+        <w:ind w:left="4320" w:hanging="180"/>
+      </w:pPr>
+    </w:lvl>
+    <w:lvl w:ilvl="6" w:tplc="0809000F" w:tentative="1">
+      <w:start w:val="1"/>
+      <w:numFmt w:val="decimal"/>
+      <w:lvlText w:val="%7."/>
+      <w:lvlJc w:val="left"/>
+      <w:pPr>
+        <w:ind w:left="5040" w:hanging="360"/>
+      </w:pPr>
+    </w:lvl>
+    <w:lvl w:ilvl="7" w:tplc="08090019" w:tentative="1">
+      <w:start w:val="1"/>
+      <w:numFmt w:val="lowerLetter"/>
+      <w:lvlText w:val="%8."/>
+      <w:lvlJc w:val="left"/>
+      <w:pPr>
+        <w:ind w:left="5760" w:hanging="360"/>
+      </w:pPr>
+    </w:lvl>
+    <w:lvl w:ilvl="8" w:tplc="0809001B" w:tentative="1">
+      <w:start w:val="1"/>
+      <w:numFmt w:val="lowerRoman"/>
+      <w:lvlText w:val="%9."/>
+      <w:lvlJc w:val="right"/>
+      <w:pPr>
+        <w:ind w:left="6480" w:hanging="180"/>
+      </w:pPr>
+    </w:lvl>
+  </w:abstractNum>
+  <w:abstractNum w:abstractNumId="1" w15:restartNumberingAfterBreak="0">
     <w:nsid w:val="25277327"/>
     <w:multiLevelType w:val="hybridMultilevel"/>
     <w:tmpl w:val="A2786CD6"/>
@@ -1334,7 +1483,7 @@
       </w:pPr>
     </w:lvl>
   </w:abstractNum>
-  <w:abstractNum w:abstractNumId="1" w15:restartNumberingAfterBreak="0">
+  <w:abstractNum w:abstractNumId="2" w15:restartNumberingAfterBreak="0">
     <w:nsid w:val="28754535"/>
     <w:multiLevelType w:val="hybridMultilevel"/>
     <w:tmpl w:val="A8320BC6"/>
@@ -1448,9 +1597,12 @@
     </w:lvl>
   </w:abstractNum>
   <w:num w:numId="1">
+    <w:abstractNumId w:val="2"/>
+  </w:num>
+  <w:num w:numId="2">
     <w:abstractNumId w:val="1"/>
   </w:num>
-  <w:num w:numId="2">
+  <w:num w:numId="3">
     <w:abstractNumId w:val="0"/>
   </w:num>
 </w:numbering>

</xml_diff>